<commit_message>
Add database to docs
</commit_message>
<xml_diff>
--- a/docs/Dokumentacja PIR.docx
+++ b/docs/Dokumentacja PIR.docx
@@ -29,23 +29,7 @@
           <w:sz w:val="24"/>
           <w:szCs w:val="24"/>
         </w:rPr>
-        <w:t xml:space="preserve">Piotr </w:t>
-      </w:r>
-      <w:proofErr w:type="spellStart"/>
-      <w:r>
-        <w:rPr>
-          <w:sz w:val="24"/>
-          <w:szCs w:val="24"/>
-        </w:rPr>
-        <w:t>Kołpa</w:t>
-      </w:r>
-      <w:proofErr w:type="spellEnd"/>
-      <w:r>
-        <w:rPr>
-          <w:sz w:val="24"/>
-          <w:szCs w:val="24"/>
-        </w:rPr>
-        <w:t xml:space="preserve"> 254557</w:t>
+        <w:t>Piotr Kołpa 254557</w:t>
       </w:r>
     </w:p>
     <w:p>
@@ -2720,20 +2704,14 @@
         </w:drawing>
       </w:r>
     </w:p>
-    <w:p/>
-    <w:p/>
-    <w:p/>
-    <w:p/>
-    <w:p/>
-    <w:p/>
-    <w:p/>
-    <w:p/>
-    <w:p/>
-    <w:p/>
+    <w:p>
+      <w:r>
+        <w:br w:type="page"/>
+      </w:r>
+    </w:p>
     <w:p>
       <w:pPr>
         <w:pStyle w:val="Nagwek2"/>
-        <w:jc w:val="center"/>
         <w:rPr>
           <w:b/>
           <w:sz w:val="24"/>
@@ -5462,10 +5440,7 @@
         <w:fldChar w:fldCharType="begin"/>
       </w:r>
       <w:r>
-        <w:instrText xml:space="preserve"> SEQ Figure \* AR</w:instrText>
-      </w:r>
-      <w:r>
-        <w:instrText xml:space="preserve">ABIC </w:instrText>
+        <w:instrText xml:space="preserve"> SEQ Figure \* ARABIC </w:instrText>
       </w:r>
       <w:r>
         <w:fldChar w:fldCharType="separate"/>
@@ -5684,14 +5659,27 @@
       <w:pPr>
         <w:pStyle w:val="Legenda"/>
       </w:pPr>
-      <w:fldSimple w:instr=" SEQ Figure \* ARABIC ">
-        <w:r>
-          <w:rPr>
-            <w:noProof/>
-          </w:rPr>
-          <w:t>14</w:t>
-        </w:r>
-      </w:fldSimple>
+      <w:r>
+        <w:fldChar w:fldCharType="begin"/>
+      </w:r>
+      <w:r>
+        <w:instrText xml:space="preserve"> SEQ Figure \* ARABIC </w:instrText>
+      </w:r>
+      <w:r>
+        <w:fldChar w:fldCharType="separate"/>
+      </w:r>
+      <w:r>
+        <w:rPr>
+          <w:noProof/>
+        </w:rPr>
+        <w:t>14</w:t>
+      </w:r>
+      <w:r>
+        <w:rPr>
+          <w:noProof/>
+        </w:rPr>
+        <w:fldChar w:fldCharType="end"/>
+      </w:r>
       <w:r>
         <w:t xml:space="preserve"> Połączenie serwera z brokerem</w:t>
       </w:r>
@@ -5750,14 +5738,27 @@
       <w:pPr>
         <w:pStyle w:val="Legenda"/>
       </w:pPr>
-      <w:fldSimple w:instr=" SEQ Figure \* ARABIC ">
-        <w:r>
-          <w:rPr>
-            <w:noProof/>
-          </w:rPr>
-          <w:t>15</w:t>
-        </w:r>
-      </w:fldSimple>
+      <w:r>
+        <w:fldChar w:fldCharType="begin"/>
+      </w:r>
+      <w:r>
+        <w:instrText xml:space="preserve"> SEQ Figure \* ARABIC </w:instrText>
+      </w:r>
+      <w:r>
+        <w:fldChar w:fldCharType="separate"/>
+      </w:r>
+      <w:r>
+        <w:rPr>
+          <w:noProof/>
+        </w:rPr>
+        <w:t>15</w:t>
+      </w:r>
+      <w:r>
+        <w:rPr>
+          <w:noProof/>
+        </w:rPr>
+        <w:fldChar w:fldCharType="end"/>
+      </w:r>
       <w:r>
         <w:t xml:space="preserve"> Dane z połączenia serwera z brokerem</w:t>
       </w:r>
@@ -5829,14 +5830,27 @@
       <w:pPr>
         <w:pStyle w:val="Legenda"/>
       </w:pPr>
-      <w:fldSimple w:instr=" SEQ Figure \* ARABIC ">
-        <w:r>
-          <w:rPr>
-            <w:noProof/>
-          </w:rPr>
-          <w:t>16</w:t>
-        </w:r>
-      </w:fldSimple>
+      <w:r>
+        <w:fldChar w:fldCharType="begin"/>
+      </w:r>
+      <w:r>
+        <w:instrText xml:space="preserve"> SEQ Figure \* ARABIC </w:instrText>
+      </w:r>
+      <w:r>
+        <w:fldChar w:fldCharType="separate"/>
+      </w:r>
+      <w:r>
+        <w:rPr>
+          <w:noProof/>
+        </w:rPr>
+        <w:t>16</w:t>
+      </w:r>
+      <w:r>
+        <w:rPr>
+          <w:noProof/>
+        </w:rPr>
+        <w:fldChar w:fldCharType="end"/>
+      </w:r>
       <w:r>
         <w:t xml:space="preserve"> Połączenie klienta z brokerem</w:t>
       </w:r>
@@ -5920,14 +5934,27 @@
       <w:pPr>
         <w:pStyle w:val="Legenda"/>
       </w:pPr>
-      <w:fldSimple w:instr=" SEQ Figure \* ARABIC ">
-        <w:r>
-          <w:rPr>
-            <w:noProof/>
-          </w:rPr>
-          <w:t>17</w:t>
-        </w:r>
-      </w:fldSimple>
+      <w:r>
+        <w:fldChar w:fldCharType="begin"/>
+      </w:r>
+      <w:r>
+        <w:instrText xml:space="preserve"> SEQ Figure \* ARABIC </w:instrText>
+      </w:r>
+      <w:r>
+        <w:fldChar w:fldCharType="separate"/>
+      </w:r>
+      <w:r>
+        <w:rPr>
+          <w:noProof/>
+        </w:rPr>
+        <w:t>17</w:t>
+      </w:r>
+      <w:r>
+        <w:rPr>
+          <w:noProof/>
+        </w:rPr>
+        <w:fldChar w:fldCharType="end"/>
+      </w:r>
       <w:r>
         <w:t xml:space="preserve"> Dane przesłane między klientem, a serwerem</w:t>
       </w:r>
@@ -5936,6 +5963,533 @@
       <w:pPr>
         <w:pStyle w:val="Nagwek4"/>
       </w:pPr>
+      <w:r>
+        <w:br w:type="page"/>
+      </w:r>
+    </w:p>
+    <w:p>
+      <w:pPr>
+        <w:pStyle w:val="Nagwek3"/>
+        <w:jc w:val="center"/>
+      </w:pPr>
+      <w:r>
+        <w:lastRenderedPageBreak/>
+        <w:t>Opis implementacji bazy danych</w:t>
+      </w:r>
+    </w:p>
+    <w:p>
+      <w:r>
+        <w:t xml:space="preserve">Baza danych została wygenerowana za pomocą </w:t>
+      </w:r>
+      <w:proofErr w:type="spellStart"/>
+      <w:r>
+        <w:t>Entity</w:t>
+      </w:r>
+      <w:proofErr w:type="spellEnd"/>
+      <w:r>
+        <w:t xml:space="preserve"> Framework </w:t>
+      </w:r>
+      <w:proofErr w:type="spellStart"/>
+      <w:r>
+        <w:t>Core</w:t>
+      </w:r>
+      <w:proofErr w:type="spellEnd"/>
+      <w:r>
+        <w:t xml:space="preserve"> na podstawie modeli utworzonych w ramach wzorca MVC. W celu poprawnego działania wykorzystanego </w:t>
+      </w:r>
+      <w:proofErr w:type="spellStart"/>
+      <w:r>
+        <w:t>frameworku</w:t>
+      </w:r>
+      <w:proofErr w:type="spellEnd"/>
+      <w:r>
+        <w:t xml:space="preserve"> konieczne jest dołączenie do projektu wymaganych pakietów </w:t>
+      </w:r>
+      <w:proofErr w:type="spellStart"/>
+      <w:r>
+        <w:t>NuGet</w:t>
+      </w:r>
+      <w:proofErr w:type="spellEnd"/>
+      <w:r>
+        <w:t>.</w:t>
+      </w:r>
+    </w:p>
+    <w:p>
+      <w:pPr>
+        <w:keepNext/>
+      </w:pPr>
+      <w:r>
+        <w:rPr>
+          <w:noProof/>
+        </w:rPr>
+        <w:drawing>
+          <wp:inline distT="0" distB="0" distL="0" distR="0" wp14:anchorId="6A10BA63" wp14:editId="1ECB67DF">
+            <wp:extent cx="5720080" cy="1584325"/>
+            <wp:effectExtent l="0" t="0" r="0" b="0"/>
+            <wp:docPr id="26" name="Obraz 26" descr="Obraz zawierający tekst&#10;&#10;Opis wygenerowany automatycznie"/>
+            <wp:cNvGraphicFramePr>
+              <a:graphicFrameLocks xmlns:a="http://schemas.openxmlformats.org/drawingml/2006/main" noChangeAspect="1"/>
+            </wp:cNvGraphicFramePr>
+            <a:graphic xmlns:a="http://schemas.openxmlformats.org/drawingml/2006/main">
+              <a:graphicData uri="http://schemas.openxmlformats.org/drawingml/2006/picture">
+                <pic:pic xmlns:pic="http://schemas.openxmlformats.org/drawingml/2006/picture">
+                  <pic:nvPicPr>
+                    <pic:cNvPr id="26" name="Obraz 26" descr="Obraz zawierający tekst&#10;&#10;Opis wygenerowany automatycznie"/>
+                    <pic:cNvPicPr>
+                      <a:picLocks noChangeAspect="1" noChangeArrowheads="1"/>
+                    </pic:cNvPicPr>
+                  </pic:nvPicPr>
+                  <pic:blipFill>
+                    <a:blip r:embed="rId26">
+                      <a:extLst>
+                        <a:ext uri="{28A0092B-C50C-407E-A947-70E740481C1C}">
+                          <a14:useLocalDpi xmlns:a14="http://schemas.microsoft.com/office/drawing/2010/main" val="0"/>
+                        </a:ext>
+                      </a:extLst>
+                    </a:blip>
+                    <a:srcRect/>
+                    <a:stretch>
+                      <a:fillRect/>
+                    </a:stretch>
+                  </pic:blipFill>
+                  <pic:spPr bwMode="auto">
+                    <a:xfrm>
+                      <a:off x="0" y="0"/>
+                      <a:ext cx="5720080" cy="1584325"/>
+                    </a:xfrm>
+                    <a:prstGeom prst="rect">
+                      <a:avLst/>
+                    </a:prstGeom>
+                    <a:noFill/>
+                    <a:ln>
+                      <a:noFill/>
+                    </a:ln>
+                  </pic:spPr>
+                </pic:pic>
+              </a:graphicData>
+            </a:graphic>
+          </wp:inline>
+        </w:drawing>
+      </w:r>
+    </w:p>
+    <w:p>
+      <w:pPr>
+        <w:pStyle w:val="Legenda"/>
+      </w:pPr>
+      <w:r>
+        <w:fldChar w:fldCharType="begin"/>
+      </w:r>
+      <w:r>
+        <w:instrText xml:space="preserve"> SEQ Figure \* ARABIC </w:instrText>
+      </w:r>
+      <w:r>
+        <w:fldChar w:fldCharType="separate"/>
+      </w:r>
+      <w:r>
+        <w:rPr>
+          <w:noProof/>
+        </w:rPr>
+        <w:t>18</w:t>
+      </w:r>
+      <w:r>
+        <w:fldChar w:fldCharType="end"/>
+      </w:r>
+      <w:r>
+        <w:t xml:space="preserve"> Menager pakietów </w:t>
+      </w:r>
+      <w:proofErr w:type="spellStart"/>
+      <w:r>
+        <w:t>NuGet</w:t>
+      </w:r>
+      <w:proofErr w:type="spellEnd"/>
+    </w:p>
+    <w:p/>
+    <w:p>
+      <w:r>
+        <w:t xml:space="preserve">Konfiguracja tego </w:t>
+      </w:r>
+      <w:proofErr w:type="spellStart"/>
+      <w:r>
+        <w:t>frameworku</w:t>
+      </w:r>
+      <w:proofErr w:type="spellEnd"/>
+      <w:r>
+        <w:t xml:space="preserve">, przede wszystkim wskazanie połączenia do bazy danych, znajduje się w pliku </w:t>
+      </w:r>
+      <w:proofErr w:type="spellStart"/>
+      <w:r>
+        <w:t>Startup.cs</w:t>
+      </w:r>
+      <w:proofErr w:type="spellEnd"/>
+    </w:p>
+    <w:p>
+      <w:pPr>
+        <w:keepNext/>
+      </w:pPr>
+      <w:r>
+        <w:rPr>
+          <w:noProof/>
+        </w:rPr>
+        <w:drawing>
+          <wp:inline distT="0" distB="0" distL="0" distR="0" wp14:anchorId="1646B606" wp14:editId="49AD2C1C">
+            <wp:extent cx="5733415" cy="939165"/>
+            <wp:effectExtent l="0" t="0" r="635" b="0"/>
+            <wp:docPr id="6" name="Obraz 6" descr="Obraz zawierający tekst&#10;&#10;Opis wygenerowany automatycznie"/>
+            <wp:cNvGraphicFramePr>
+              <a:graphicFrameLocks xmlns:a="http://schemas.openxmlformats.org/drawingml/2006/main" noChangeAspect="1"/>
+            </wp:cNvGraphicFramePr>
+            <a:graphic xmlns:a="http://schemas.openxmlformats.org/drawingml/2006/main">
+              <a:graphicData uri="http://schemas.openxmlformats.org/drawingml/2006/picture">
+                <pic:pic xmlns:pic="http://schemas.openxmlformats.org/drawingml/2006/picture">
+                  <pic:nvPicPr>
+                    <pic:cNvPr id="6" name="Obraz 6" descr="Obraz zawierający tekst&#10;&#10;Opis wygenerowany automatycznie"/>
+                    <pic:cNvPicPr/>
+                  </pic:nvPicPr>
+                  <pic:blipFill>
+                    <a:blip r:embed="rId27"/>
+                    <a:stretch>
+                      <a:fillRect/>
+                    </a:stretch>
+                  </pic:blipFill>
+                  <pic:spPr>
+                    <a:xfrm>
+                      <a:off x="0" y="0"/>
+                      <a:ext cx="5733415" cy="939165"/>
+                    </a:xfrm>
+                    <a:prstGeom prst="rect">
+                      <a:avLst/>
+                    </a:prstGeom>
+                  </pic:spPr>
+                </pic:pic>
+              </a:graphicData>
+            </a:graphic>
+          </wp:inline>
+        </w:drawing>
+      </w:r>
+    </w:p>
+    <w:p>
+      <w:pPr>
+        <w:pStyle w:val="Legenda"/>
+      </w:pPr>
+      <w:r>
+        <w:fldChar w:fldCharType="begin"/>
+      </w:r>
+      <w:r>
+        <w:instrText xml:space="preserve"> SEQ Figure \* ARABIC </w:instrText>
+      </w:r>
+      <w:r>
+        <w:fldChar w:fldCharType="separate"/>
+      </w:r>
+      <w:r>
+        <w:rPr>
+          <w:noProof/>
+        </w:rPr>
+        <w:t>19</w:t>
+      </w:r>
+      <w:r>
+        <w:fldChar w:fldCharType="end"/>
+      </w:r>
+      <w:r>
+        <w:t xml:space="preserve"> </w:t>
+      </w:r>
+      <w:r>
+        <w:t xml:space="preserve">Fragment metody </w:t>
+      </w:r>
+      <w:proofErr w:type="spellStart"/>
+      <w:r>
+        <w:t>ConfigurateServices</w:t>
+      </w:r>
+      <w:proofErr w:type="spellEnd"/>
+      <w:r>
+        <w:t xml:space="preserve"> odpowiedzialny za skonfigurowanie polaczenia z bazą danych</w:t>
+      </w:r>
+    </w:p>
+    <w:p/>
+    <w:p>
+      <w:proofErr w:type="spellStart"/>
+      <w:r>
+        <w:t>ConnectionString</w:t>
+      </w:r>
+      <w:proofErr w:type="spellEnd"/>
+      <w:r>
+        <w:t xml:space="preserve"> znajduje się w pliku konfiguracyjnym </w:t>
+      </w:r>
+      <w:proofErr w:type="spellStart"/>
+      <w:r>
+        <w:t>appsettings.json</w:t>
+      </w:r>
+      <w:proofErr w:type="spellEnd"/>
+    </w:p>
+    <w:p>
+      <w:pPr>
+        <w:keepNext/>
+      </w:pPr>
+      <w:r>
+        <w:rPr>
+          <w:noProof/>
+        </w:rPr>
+        <w:drawing>
+          <wp:inline distT="0" distB="0" distL="0" distR="0" wp14:anchorId="622F8DD9" wp14:editId="6C5FE281">
+            <wp:extent cx="5733415" cy="411480"/>
+            <wp:effectExtent l="0" t="0" r="635" b="7620"/>
+            <wp:docPr id="8" name="Obraz 8"/>
+            <wp:cNvGraphicFramePr>
+              <a:graphicFrameLocks xmlns:a="http://schemas.openxmlformats.org/drawingml/2006/main" noChangeAspect="1"/>
+            </wp:cNvGraphicFramePr>
+            <a:graphic xmlns:a="http://schemas.openxmlformats.org/drawingml/2006/main">
+              <a:graphicData uri="http://schemas.openxmlformats.org/drawingml/2006/picture">
+                <pic:pic xmlns:pic="http://schemas.openxmlformats.org/drawingml/2006/picture">
+                  <pic:nvPicPr>
+                    <pic:cNvPr id="1" name=""/>
+                    <pic:cNvPicPr/>
+                  </pic:nvPicPr>
+                  <pic:blipFill>
+                    <a:blip r:embed="rId28"/>
+                    <a:stretch>
+                      <a:fillRect/>
+                    </a:stretch>
+                  </pic:blipFill>
+                  <pic:spPr>
+                    <a:xfrm>
+                      <a:off x="0" y="0"/>
+                      <a:ext cx="5733415" cy="411480"/>
+                    </a:xfrm>
+                    <a:prstGeom prst="rect">
+                      <a:avLst/>
+                    </a:prstGeom>
+                  </pic:spPr>
+                </pic:pic>
+              </a:graphicData>
+            </a:graphic>
+          </wp:inline>
+        </w:drawing>
+      </w:r>
+    </w:p>
+    <w:p>
+      <w:pPr>
+        <w:pStyle w:val="Legenda"/>
+      </w:pPr>
+      <w:r>
+        <w:fldChar w:fldCharType="begin"/>
+      </w:r>
+      <w:r>
+        <w:instrText xml:space="preserve"> SEQ Figure \* ARABIC </w:instrText>
+      </w:r>
+      <w:r>
+        <w:fldChar w:fldCharType="separate"/>
+      </w:r>
+      <w:r>
+        <w:rPr>
+          <w:noProof/>
+        </w:rPr>
+        <w:t>20</w:t>
+      </w:r>
+      <w:r>
+        <w:fldChar w:fldCharType="end"/>
+      </w:r>
+      <w:r>
+        <w:t xml:space="preserve"> </w:t>
+      </w:r>
+      <w:proofErr w:type="spellStart"/>
+      <w:r>
+        <w:t>ConnectionString</w:t>
+      </w:r>
+      <w:proofErr w:type="spellEnd"/>
+      <w:r>
+        <w:t xml:space="preserve"> w pliku </w:t>
+      </w:r>
+      <w:proofErr w:type="spellStart"/>
+      <w:r>
+        <w:t>appsettings.json</w:t>
+      </w:r>
+      <w:proofErr w:type="spellEnd"/>
+    </w:p>
+    <w:p/>
+    <w:p>
+      <w:r>
+        <w:t xml:space="preserve">Komunikacja z bazą danych jest odbywa się z pomocą klasy </w:t>
+      </w:r>
+      <w:proofErr w:type="spellStart"/>
+      <w:r>
+        <w:t>DatabaseContext</w:t>
+      </w:r>
+      <w:proofErr w:type="spellEnd"/>
+      <w:r>
+        <w:t xml:space="preserve">. Odpowiada ona także za zadeklarowanie kolekcji </w:t>
+      </w:r>
+      <w:proofErr w:type="spellStart"/>
+      <w:r>
+        <w:t>DbSet</w:t>
+      </w:r>
+      <w:proofErr w:type="spellEnd"/>
+      <w:r>
+        <w:t>&lt;</w:t>
+      </w:r>
+      <w:proofErr w:type="spellStart"/>
+      <w:r>
+        <w:t>TEntity</w:t>
+      </w:r>
+      <w:proofErr w:type="spellEnd"/>
+      <w:r>
+        <w:t>&gt;, które są używane w celu pobrania danych wybranych tabel z bazy danych. Każda encja z bazy danych ma odpowiadający model. W bazie danych wykorzystywanej przez aplikacje znajdują się tabele:</w:t>
+      </w:r>
+    </w:p>
+    <w:p>
+      <w:pPr>
+        <w:pStyle w:val="Akapitzlist"/>
+        <w:numPr>
+          <w:ilvl w:val="0"/>
+          <w:numId w:val="11"/>
+        </w:numPr>
+      </w:pPr>
+      <w:proofErr w:type="spellStart"/>
+      <w:r>
+        <w:t>RFIDCards</w:t>
+      </w:r>
+      <w:proofErr w:type="spellEnd"/>
+    </w:p>
+    <w:p>
+      <w:pPr>
+        <w:pStyle w:val="Akapitzlist"/>
+        <w:numPr>
+          <w:ilvl w:val="0"/>
+          <w:numId w:val="11"/>
+        </w:numPr>
+      </w:pPr>
+      <w:proofErr w:type="spellStart"/>
+      <w:r>
+        <w:t>CardOwners</w:t>
+      </w:r>
+      <w:proofErr w:type="spellEnd"/>
+    </w:p>
+    <w:p>
+      <w:pPr>
+        <w:pStyle w:val="Akapitzlist"/>
+        <w:numPr>
+          <w:ilvl w:val="0"/>
+          <w:numId w:val="11"/>
+        </w:numPr>
+      </w:pPr>
+      <w:proofErr w:type="spellStart"/>
+      <w:r>
+        <w:t>Parkings</w:t>
+      </w:r>
+      <w:proofErr w:type="spellEnd"/>
+    </w:p>
+    <w:p>
+      <w:pPr>
+        <w:pStyle w:val="Akapitzlist"/>
+        <w:numPr>
+          <w:ilvl w:val="0"/>
+          <w:numId w:val="11"/>
+        </w:numPr>
+      </w:pPr>
+      <w:proofErr w:type="spellStart"/>
+      <w:r>
+        <w:t>ScannedCards</w:t>
+      </w:r>
+      <w:proofErr w:type="spellEnd"/>
+    </w:p>
+    <w:p>
+      <w:pPr>
+        <w:pStyle w:val="Akapitzlist"/>
+        <w:numPr>
+          <w:ilvl w:val="0"/>
+          <w:numId w:val="11"/>
+        </w:numPr>
+      </w:pPr>
+      <w:proofErr w:type="spellStart"/>
+      <w:r>
+        <w:t>Terminals</w:t>
+      </w:r>
+      <w:proofErr w:type="spellEnd"/>
+    </w:p>
+    <w:p>
+      <w:r>
+        <w:t xml:space="preserve"> </w:t>
+      </w:r>
+    </w:p>
+    <w:p>
+      <w:pPr>
+        <w:keepNext/>
+      </w:pPr>
+      <w:r>
+        <w:rPr>
+          <w:noProof/>
+        </w:rPr>
+        <w:lastRenderedPageBreak/>
+        <w:drawing>
+          <wp:inline distT="0" distB="0" distL="0" distR="0" wp14:anchorId="79A8232E" wp14:editId="0E25227E">
+            <wp:extent cx="5733415" cy="4709160"/>
+            <wp:effectExtent l="0" t="0" r="635" b="0"/>
+            <wp:docPr id="30" name="Obraz 30" descr="Obraz zawierający tekst&#10;&#10;Opis wygenerowany automatycznie"/>
+            <wp:cNvGraphicFramePr>
+              <a:graphicFrameLocks xmlns:a="http://schemas.openxmlformats.org/drawingml/2006/main" noChangeAspect="1"/>
+            </wp:cNvGraphicFramePr>
+            <a:graphic xmlns:a="http://schemas.openxmlformats.org/drawingml/2006/main">
+              <a:graphicData uri="http://schemas.openxmlformats.org/drawingml/2006/picture">
+                <pic:pic xmlns:pic="http://schemas.openxmlformats.org/drawingml/2006/picture">
+                  <pic:nvPicPr>
+                    <pic:cNvPr id="30" name="Obraz 30" descr="Obraz zawierający tekst&#10;&#10;Opis wygenerowany automatycznie"/>
+                    <pic:cNvPicPr/>
+                  </pic:nvPicPr>
+                  <pic:blipFill>
+                    <a:blip r:embed="rId29"/>
+                    <a:stretch>
+                      <a:fillRect/>
+                    </a:stretch>
+                  </pic:blipFill>
+                  <pic:spPr>
+                    <a:xfrm>
+                      <a:off x="0" y="0"/>
+                      <a:ext cx="5733415" cy="4709160"/>
+                    </a:xfrm>
+                    <a:prstGeom prst="rect">
+                      <a:avLst/>
+                    </a:prstGeom>
+                  </pic:spPr>
+                </pic:pic>
+              </a:graphicData>
+            </a:graphic>
+          </wp:inline>
+        </w:drawing>
+      </w:r>
+    </w:p>
+    <w:p>
+      <w:pPr>
+        <w:pStyle w:val="Legenda"/>
+      </w:pPr>
+      <w:r>
+        <w:fldChar w:fldCharType="begin"/>
+      </w:r>
+      <w:r>
+        <w:instrText xml:space="preserve"> SEQ Figure \* ARABIC </w:instrText>
+      </w:r>
+      <w:r>
+        <w:fldChar w:fldCharType="separate"/>
+      </w:r>
+      <w:r>
+        <w:rPr>
+          <w:noProof/>
+        </w:rPr>
+        <w:t>21</w:t>
+      </w:r>
+      <w:r>
+        <w:fldChar w:fldCharType="end"/>
+      </w:r>
+      <w:r>
+        <w:t xml:space="preserve"> </w:t>
+      </w:r>
+      <w:r>
+        <w:t xml:space="preserve">Klasa </w:t>
+      </w:r>
+      <w:proofErr w:type="spellStart"/>
+      <w:r>
+        <w:t>DatabaseContext</w:t>
+      </w:r>
+      <w:proofErr w:type="spellEnd"/>
+    </w:p>
+    <w:p>
       <w:r>
         <w:br w:type="page"/>
       </w:r>
@@ -5978,6 +6532,9 @@
         <w:keepNext/>
       </w:pPr>
       <w:r>
+        <w:rPr>
+          <w:noProof/>
+        </w:rPr>
         <w:drawing>
           <wp:inline distT="0" distB="0" distL="0" distR="0" wp14:anchorId="51D2ECFD" wp14:editId="430E3C87">
             <wp:extent cx="4991100" cy="3727985"/>
@@ -5994,7 +6551,7 @@
                     <pic:cNvPicPr/>
                   </pic:nvPicPr>
                   <pic:blipFill>
-                    <a:blip r:embed="rId26"/>
+                    <a:blip r:embed="rId30"/>
                     <a:stretch>
                       <a:fillRect/>
                     </a:stretch>
@@ -6019,14 +6576,27 @@
       <w:pPr>
         <w:pStyle w:val="Legenda"/>
       </w:pPr>
-      <w:fldSimple w:instr=" SEQ Figure \* ARABIC ">
-        <w:r>
-          <w:rPr>
-            <w:noProof/>
-          </w:rPr>
-          <w:t>18</w:t>
-        </w:r>
-      </w:fldSimple>
+      <w:r>
+        <w:fldChar w:fldCharType="begin"/>
+      </w:r>
+      <w:r>
+        <w:instrText xml:space="preserve"> SEQ Figure \* ARABIC </w:instrText>
+      </w:r>
+      <w:r>
+        <w:fldChar w:fldCharType="separate"/>
+      </w:r>
+      <w:r>
+        <w:rPr>
+          <w:noProof/>
+        </w:rPr>
+        <w:t>22</w:t>
+      </w:r>
+      <w:r>
+        <w:rPr>
+          <w:noProof/>
+        </w:rPr>
+        <w:fldChar w:fldCharType="end"/>
+      </w:r>
       <w:r>
         <w:t xml:space="preserve"> Ekran główny kart</w:t>
       </w:r>
@@ -6036,6 +6606,9 @@
         <w:keepNext/>
       </w:pPr>
       <w:r>
+        <w:rPr>
+          <w:noProof/>
+        </w:rPr>
         <w:drawing>
           <wp:inline distT="0" distB="0" distL="0" distR="0" wp14:anchorId="7C1CD519" wp14:editId="3C45235C">
             <wp:extent cx="4591335" cy="4181475"/>
@@ -6052,7 +6625,7 @@
                     <pic:cNvPicPr/>
                   </pic:nvPicPr>
                   <pic:blipFill>
-                    <a:blip r:embed="rId27"/>
+                    <a:blip r:embed="rId31"/>
                     <a:stretch>
                       <a:fillRect/>
                     </a:stretch>
@@ -6077,14 +6650,27 @@
       <w:pPr>
         <w:pStyle w:val="Legenda"/>
       </w:pPr>
-      <w:fldSimple w:instr=" SEQ Figure \* ARABIC ">
-        <w:r>
-          <w:rPr>
-            <w:noProof/>
-          </w:rPr>
-          <w:t>19</w:t>
-        </w:r>
-      </w:fldSimple>
+      <w:r>
+        <w:fldChar w:fldCharType="begin"/>
+      </w:r>
+      <w:r>
+        <w:instrText xml:space="preserve"> SEQ Figure \* ARABIC </w:instrText>
+      </w:r>
+      <w:r>
+        <w:fldChar w:fldCharType="separate"/>
+      </w:r>
+      <w:r>
+        <w:rPr>
+          <w:noProof/>
+        </w:rPr>
+        <w:t>23</w:t>
+      </w:r>
+      <w:r>
+        <w:rPr>
+          <w:noProof/>
+        </w:rPr>
+        <w:fldChar w:fldCharType="end"/>
+      </w:r>
       <w:r>
         <w:t xml:space="preserve"> Dodawanie nowej karty</w:t>
       </w:r>
@@ -6094,6 +6680,9 @@
         <w:keepNext/>
       </w:pPr>
       <w:r>
+        <w:rPr>
+          <w:noProof/>
+        </w:rPr>
         <w:lastRenderedPageBreak/>
         <w:drawing>
           <wp:inline distT="0" distB="0" distL="0" distR="0" wp14:anchorId="6D4207E2" wp14:editId="0A0BCBA7">
@@ -6111,7 +6700,7 @@
                     <pic:cNvPicPr/>
                   </pic:nvPicPr>
                   <pic:blipFill>
-                    <a:blip r:embed="rId28"/>
+                    <a:blip r:embed="rId32"/>
                     <a:stretch>
                       <a:fillRect/>
                     </a:stretch>
@@ -6136,14 +6725,27 @@
       <w:pPr>
         <w:pStyle w:val="Legenda"/>
       </w:pPr>
-      <w:fldSimple w:instr=" SEQ Figure \* ARABIC ">
-        <w:r>
-          <w:rPr>
-            <w:noProof/>
-          </w:rPr>
-          <w:t>20</w:t>
-        </w:r>
-      </w:fldSimple>
+      <w:r>
+        <w:fldChar w:fldCharType="begin"/>
+      </w:r>
+      <w:r>
+        <w:instrText xml:space="preserve"> SEQ Figure \* ARABIC </w:instrText>
+      </w:r>
+      <w:r>
+        <w:fldChar w:fldCharType="separate"/>
+      </w:r>
+      <w:r>
+        <w:rPr>
+          <w:noProof/>
+        </w:rPr>
+        <w:t>24</w:t>
+      </w:r>
+      <w:r>
+        <w:rPr>
+          <w:noProof/>
+        </w:rPr>
+        <w:fldChar w:fldCharType="end"/>
+      </w:r>
       <w:r>
         <w:t xml:space="preserve"> Wyświetlanie detali karty</w:t>
       </w:r>
@@ -6153,6 +6755,9 @@
         <w:keepNext/>
       </w:pPr>
       <w:r>
+        <w:rPr>
+          <w:noProof/>
+        </w:rPr>
         <w:drawing>
           <wp:inline distT="0" distB="0" distL="0" distR="0" wp14:anchorId="1DFDE134" wp14:editId="14EE28C3">
             <wp:extent cx="4078350" cy="4038600"/>
@@ -6169,7 +6774,7 @@
                     <pic:cNvPicPr/>
                   </pic:nvPicPr>
                   <pic:blipFill>
-                    <a:blip r:embed="rId29"/>
+                    <a:blip r:embed="rId33"/>
                     <a:stretch>
                       <a:fillRect/>
                     </a:stretch>
@@ -6194,14 +6799,27 @@
       <w:pPr>
         <w:pStyle w:val="Legenda"/>
       </w:pPr>
-      <w:fldSimple w:instr=" SEQ Figure \* ARABIC ">
-        <w:r>
-          <w:rPr>
-            <w:noProof/>
-          </w:rPr>
-          <w:t>21</w:t>
-        </w:r>
-      </w:fldSimple>
+      <w:r>
+        <w:fldChar w:fldCharType="begin"/>
+      </w:r>
+      <w:r>
+        <w:instrText xml:space="preserve"> SEQ Figure \* ARABIC </w:instrText>
+      </w:r>
+      <w:r>
+        <w:fldChar w:fldCharType="separate"/>
+      </w:r>
+      <w:r>
+        <w:rPr>
+          <w:noProof/>
+        </w:rPr>
+        <w:t>25</w:t>
+      </w:r>
+      <w:r>
+        <w:rPr>
+          <w:noProof/>
+        </w:rPr>
+        <w:fldChar w:fldCharType="end"/>
+      </w:r>
       <w:r>
         <w:t xml:space="preserve"> Edycja danych karty</w:t>
       </w:r>
@@ -6211,6 +6829,9 @@
         <w:keepNext/>
       </w:pPr>
       <w:r>
+        <w:rPr>
+          <w:noProof/>
+        </w:rPr>
         <w:lastRenderedPageBreak/>
         <w:drawing>
           <wp:inline distT="0" distB="0" distL="0" distR="0" wp14:anchorId="41C4C292" wp14:editId="7058BBA0">
@@ -6228,7 +6849,7 @@
                     <pic:cNvPicPr/>
                   </pic:nvPicPr>
                   <pic:blipFill>
-                    <a:blip r:embed="rId30"/>
+                    <a:blip r:embed="rId34"/>
                     <a:stretch>
                       <a:fillRect/>
                     </a:stretch>
@@ -6253,14 +6874,27 @@
       <w:pPr>
         <w:pStyle w:val="Legenda"/>
       </w:pPr>
-      <w:fldSimple w:instr=" SEQ Figure \* ARABIC ">
-        <w:r>
-          <w:rPr>
-            <w:noProof/>
-          </w:rPr>
-          <w:t>22</w:t>
-        </w:r>
-      </w:fldSimple>
+      <w:r>
+        <w:fldChar w:fldCharType="begin"/>
+      </w:r>
+      <w:r>
+        <w:instrText xml:space="preserve"> SEQ Figure \* ARABIC </w:instrText>
+      </w:r>
+      <w:r>
+        <w:fldChar w:fldCharType="separate"/>
+      </w:r>
+      <w:r>
+        <w:rPr>
+          <w:noProof/>
+        </w:rPr>
+        <w:t>26</w:t>
+      </w:r>
+      <w:r>
+        <w:rPr>
+          <w:noProof/>
+        </w:rPr>
+        <w:fldChar w:fldCharType="end"/>
+      </w:r>
       <w:r>
         <w:t xml:space="preserve"> Ewidencja wjazdów i wyjazdów</w:t>
       </w:r>
@@ -6616,51 +7250,66 @@
       </w:r>
       <w:r>
         <w:br/>
-        <w:t xml:space="preserve">Piotr </w:t>
-      </w:r>
-      <w:proofErr w:type="spellStart"/>
-      <w:r>
-        <w:t>Kołpa</w:t>
-      </w:r>
-      <w:proofErr w:type="spellEnd"/>
-      <w:r>
-        <w:t>:</w:t>
+        <w:t>Piotr Kołpa:</w:t>
       </w:r>
       <w:r>
         <w:tab/>
-        <w:t>- projekt bazy danych</w:t>
-      </w:r>
-    </w:p>
-    <w:p>
+      </w:r>
+    </w:p>
+    <w:p>
+      <w:pPr>
+        <w:pStyle w:val="Akapitzlist"/>
+        <w:numPr>
+          <w:ilvl w:val="0"/>
+          <w:numId w:val="3"/>
+        </w:numPr>
+      </w:pPr>
+      <w:r>
+        <w:t>projekt bazy danych</w:t>
+      </w:r>
+    </w:p>
+    <w:p>
+      <w:pPr>
+        <w:pStyle w:val="Akapitzlist"/>
+        <w:numPr>
+          <w:ilvl w:val="0"/>
+          <w:numId w:val="3"/>
+        </w:numPr>
+      </w:pPr>
+      <w:r>
+        <w:t xml:space="preserve">dokumentacja diagramu ERD bazy danych w Visual </w:t>
+      </w:r>
+      <w:proofErr w:type="spellStart"/>
+      <w:r>
+        <w:t>Paradigm</w:t>
+      </w:r>
+      <w:proofErr w:type="spellEnd"/>
       <w:r>
         <w:t xml:space="preserve"> </w:t>
       </w:r>
-      <w:r>
-        <w:tab/>
-      </w:r>
-      <w:r>
-        <w:tab/>
-        <w:t xml:space="preserve">- dokumentacja diagramu ERD bazy danych w Visual </w:t>
-      </w:r>
-      <w:proofErr w:type="spellStart"/>
-      <w:r>
-        <w:t>Paradigm</w:t>
-      </w:r>
-      <w:proofErr w:type="spellEnd"/>
-      <w:r>
-        <w:t xml:space="preserve"> </w:t>
-      </w:r>
-    </w:p>
-    <w:p>
-      <w:pPr>
-        <w:ind w:left="1440"/>
-      </w:pPr>
-      <w:r>
-        <w:t xml:space="preserve">- implementacja modeli MVC </w:t>
-      </w:r>
-      <w:r>
-        <w:br/>
-        <w:t xml:space="preserve">- implementacja bazy danych za pomocą </w:t>
+    </w:p>
+    <w:p>
+      <w:pPr>
+        <w:pStyle w:val="Akapitzlist"/>
+        <w:numPr>
+          <w:ilvl w:val="0"/>
+          <w:numId w:val="3"/>
+        </w:numPr>
+      </w:pPr>
+      <w:r>
+        <w:t>implementacja modeli MVC</w:t>
+      </w:r>
+    </w:p>
+    <w:p>
+      <w:pPr>
+        <w:pStyle w:val="Akapitzlist"/>
+        <w:numPr>
+          <w:ilvl w:val="0"/>
+          <w:numId w:val="3"/>
+        </w:numPr>
+      </w:pPr>
+      <w:r>
+        <w:t xml:space="preserve">implementacja bazy danych za pomocą </w:t>
       </w:r>
       <w:proofErr w:type="spellStart"/>
       <w:r>
@@ -6673,26 +7322,14 @@
     </w:p>
     <w:p>
       <w:pPr>
-        <w:ind w:left="1440"/>
-      </w:pPr>
-      <w:r>
-        <w:t xml:space="preserve">- wygenerowanie certyfikatów x.509 odpowiedzialnych za zabezpieczenie połączenia między klientem </w:t>
-      </w:r>
-      <w:proofErr w:type="spellStart"/>
-      <w:r>
-        <w:t>mvc</w:t>
-      </w:r>
-      <w:proofErr w:type="spellEnd"/>
-      <w:r>
-        <w:t xml:space="preserve"> a bazą danych (WIP)</w:t>
-      </w:r>
-    </w:p>
-    <w:p>
-      <w:pPr>
-        <w:ind w:left="1440"/>
-      </w:pPr>
-      <w:r>
-        <w:t xml:space="preserve">- ustalanie formatu wiadomości </w:t>
+        <w:pStyle w:val="Akapitzlist"/>
+        <w:numPr>
+          <w:ilvl w:val="0"/>
+          <w:numId w:val="3"/>
+        </w:numPr>
+      </w:pPr>
+      <w:r>
+        <w:t xml:space="preserve">ustalanie formatu wiadomości </w:t>
       </w:r>
       <w:proofErr w:type="spellStart"/>
       <w:r>
@@ -6702,57 +7339,32 @@
       <w:r>
         <w:t xml:space="preserve"> 50%</w:t>
       </w:r>
-      <w:r>
-        <w:br/>
-        <w:t>- implementacji analizy otrzymanych wiadomości pod względem poprawności numerów oraz aktywności kart, dat wjazdów i wyjazdów, oraz numerów i funkcji terminali</w:t>
-      </w:r>
-    </w:p>
-    <w:p>
-      <w:pPr>
-        <w:ind w:left="1440"/>
-      </w:pPr>
-      <w:r>
-        <w:t>- implementacja kodów błędów precyzujących dlaczego nie nastąpi otwarcie szlabanu (WIP)</w:t>
-      </w:r>
-    </w:p>
-    <w:p>
-      <w:pPr>
-        <w:ind w:left="1440"/>
-      </w:pPr>
-    </w:p>
-    <w:p>
-      <w:pPr>
-        <w:ind w:left="1440"/>
-      </w:pPr>
-      <w:r>
-        <w:br/>
-      </w:r>
-      <w:r>
-        <w:tab/>
-      </w:r>
-      <w:r>
-        <w:tab/>
-      </w:r>
-    </w:p>
-    <w:p/>
-    <w:p/>
-    <w:p/>
-    <w:p/>
-    <w:p/>
-    <w:p/>
-    <w:p/>
-    <w:p/>
-    <w:p/>
-    <w:p/>
-    <w:p/>
-    <w:p/>
-    <w:p/>
-    <w:p/>
-    <w:p>
-      <w:pPr>
-        <w:pStyle w:val="Nagwek2"/>
-        <w:jc w:val="center"/>
-      </w:pPr>
+    </w:p>
+    <w:p>
+      <w:pPr>
+        <w:pStyle w:val="Akapitzlist"/>
+        <w:numPr>
+          <w:ilvl w:val="0"/>
+          <w:numId w:val="3"/>
+        </w:numPr>
+      </w:pPr>
+      <w:r>
+        <w:t>implementacji analizy otrzymanych wiadomości pod względem poprawności numerów oraz aktywności kart, dat wjazdów i wyjazdów, oraz numerów i funkcji terminali</w:t>
+      </w:r>
+    </w:p>
+    <w:p>
+      <w:pPr>
+        <w:pStyle w:val="Akapitzlist"/>
+        <w:numPr>
+          <w:ilvl w:val="0"/>
+          <w:numId w:val="3"/>
+        </w:numPr>
+      </w:pPr>
+      <w:r>
+        <w:t>implementacja kodów błędów precyzujących dlaczego nie nastąpi otwarcie szlabanu</w:t>
+      </w:r>
+    </w:p>
+    <w:p>
       <w:bookmarkStart w:id="22" w:name="_mckrxrm7ha84" w:colFirst="0" w:colLast="0"/>
       <w:bookmarkEnd w:id="22"/>
       <w:r>
@@ -6800,7 +7412,7 @@
           <w:numId w:val="2"/>
         </w:numPr>
       </w:pPr>
-      <w:hyperlink r:id="rId31">
+      <w:hyperlink r:id="rId35">
         <w:r>
           <w:rPr>
             <w:color w:val="1155CC"/>
@@ -6833,7 +7445,7 @@
           <w:numId w:val="2"/>
         </w:numPr>
       </w:pPr>
-      <w:hyperlink r:id="rId32">
+      <w:hyperlink r:id="rId36">
         <w:r>
           <w:rPr>
             <w:color w:val="1155CC"/>
@@ -6859,7 +7471,7 @@
           <w:numId w:val="2"/>
         </w:numPr>
       </w:pPr>
-      <w:hyperlink r:id="rId33">
+      <w:hyperlink r:id="rId37">
         <w:r>
           <w:rPr>
             <w:color w:val="1155CC"/>
@@ -6885,7 +7497,7 @@
           <w:numId w:val="2"/>
         </w:numPr>
       </w:pPr>
-      <w:hyperlink r:id="rId34">
+      <w:hyperlink r:id="rId38">
         <w:r>
           <w:rPr>
             <w:color w:val="1155CC"/>
@@ -7124,6 +7736,119 @@
     </w:lvl>
   </w:abstractNum>
   <w:abstractNum w:abstractNumId="1" w15:restartNumberingAfterBreak="0">
+    <w:nsid w:val="0D9A01D8"/>
+    <w:multiLevelType w:val="hybridMultilevel"/>
+    <w:tmpl w:val="CD028430"/>
+    <w:lvl w:ilvl="0" w:tplc="3D322FF4">
+      <w:start w:val="1"/>
+      <w:numFmt w:val="bullet"/>
+      <w:lvlText w:val=""/>
+      <w:lvlJc w:val="left"/>
+      <w:pPr>
+        <w:ind w:left="1440" w:hanging="360"/>
+      </w:pPr>
+      <w:rPr>
+        <w:rFonts w:ascii="Symbol" w:hAnsi="Symbol" w:hint="default"/>
+      </w:rPr>
+    </w:lvl>
+    <w:lvl w:ilvl="1" w:tplc="04150003" w:tentative="1">
+      <w:start w:val="1"/>
+      <w:numFmt w:val="bullet"/>
+      <w:lvlText w:val="o"/>
+      <w:lvlJc w:val="left"/>
+      <w:pPr>
+        <w:ind w:left="2160" w:hanging="360"/>
+      </w:pPr>
+      <w:rPr>
+        <w:rFonts w:ascii="Courier New" w:hAnsi="Courier New" w:cs="Courier New" w:hint="default"/>
+      </w:rPr>
+    </w:lvl>
+    <w:lvl w:ilvl="2" w:tplc="04150005" w:tentative="1">
+      <w:start w:val="1"/>
+      <w:numFmt w:val="bullet"/>
+      <w:lvlText w:val=""/>
+      <w:lvlJc w:val="left"/>
+      <w:pPr>
+        <w:ind w:left="2880" w:hanging="360"/>
+      </w:pPr>
+      <w:rPr>
+        <w:rFonts w:ascii="Wingdings" w:hAnsi="Wingdings" w:hint="default"/>
+      </w:rPr>
+    </w:lvl>
+    <w:lvl w:ilvl="3" w:tplc="04150001" w:tentative="1">
+      <w:start w:val="1"/>
+      <w:numFmt w:val="bullet"/>
+      <w:lvlText w:val=""/>
+      <w:lvlJc w:val="left"/>
+      <w:pPr>
+        <w:ind w:left="3600" w:hanging="360"/>
+      </w:pPr>
+      <w:rPr>
+        <w:rFonts w:ascii="Symbol" w:hAnsi="Symbol" w:hint="default"/>
+      </w:rPr>
+    </w:lvl>
+    <w:lvl w:ilvl="4" w:tplc="04150003" w:tentative="1">
+      <w:start w:val="1"/>
+      <w:numFmt w:val="bullet"/>
+      <w:lvlText w:val="o"/>
+      <w:lvlJc w:val="left"/>
+      <w:pPr>
+        <w:ind w:left="4320" w:hanging="360"/>
+      </w:pPr>
+      <w:rPr>
+        <w:rFonts w:ascii="Courier New" w:hAnsi="Courier New" w:cs="Courier New" w:hint="default"/>
+      </w:rPr>
+    </w:lvl>
+    <w:lvl w:ilvl="5" w:tplc="04150005" w:tentative="1">
+      <w:start w:val="1"/>
+      <w:numFmt w:val="bullet"/>
+      <w:lvlText w:val=""/>
+      <w:lvlJc w:val="left"/>
+      <w:pPr>
+        <w:ind w:left="5040" w:hanging="360"/>
+      </w:pPr>
+      <w:rPr>
+        <w:rFonts w:ascii="Wingdings" w:hAnsi="Wingdings" w:hint="default"/>
+      </w:rPr>
+    </w:lvl>
+    <w:lvl w:ilvl="6" w:tplc="04150001" w:tentative="1">
+      <w:start w:val="1"/>
+      <w:numFmt w:val="bullet"/>
+      <w:lvlText w:val=""/>
+      <w:lvlJc w:val="left"/>
+      <w:pPr>
+        <w:ind w:left="5760" w:hanging="360"/>
+      </w:pPr>
+      <w:rPr>
+        <w:rFonts w:ascii="Symbol" w:hAnsi="Symbol" w:hint="default"/>
+      </w:rPr>
+    </w:lvl>
+    <w:lvl w:ilvl="7" w:tplc="04150003" w:tentative="1">
+      <w:start w:val="1"/>
+      <w:numFmt w:val="bullet"/>
+      <w:lvlText w:val="o"/>
+      <w:lvlJc w:val="left"/>
+      <w:pPr>
+        <w:ind w:left="6480" w:hanging="360"/>
+      </w:pPr>
+      <w:rPr>
+        <w:rFonts w:ascii="Courier New" w:hAnsi="Courier New" w:cs="Courier New" w:hint="default"/>
+      </w:rPr>
+    </w:lvl>
+    <w:lvl w:ilvl="8" w:tplc="04150005" w:tentative="1">
+      <w:start w:val="1"/>
+      <w:numFmt w:val="bullet"/>
+      <w:lvlText w:val=""/>
+      <w:lvlJc w:val="left"/>
+      <w:pPr>
+        <w:ind w:left="7200" w:hanging="360"/>
+      </w:pPr>
+      <w:rPr>
+        <w:rFonts w:ascii="Wingdings" w:hAnsi="Wingdings" w:hint="default"/>
+      </w:rPr>
+    </w:lvl>
+  </w:abstractNum>
+  <w:abstractNum w:abstractNumId="2" w15:restartNumberingAfterBreak="0">
     <w:nsid w:val="0F8A60CE"/>
     <w:multiLevelType w:val="hybridMultilevel"/>
     <w:tmpl w:val="313E9736"/>
@@ -7236,7 +7961,93 @@
       </w:rPr>
     </w:lvl>
   </w:abstractNum>
-  <w:abstractNum w:abstractNumId="2" w15:restartNumberingAfterBreak="0">
+  <w:abstractNum w:abstractNumId="3" w15:restartNumberingAfterBreak="0">
+    <w:nsid w:val="131C4379"/>
+    <w:multiLevelType w:val="hybridMultilevel"/>
+    <w:tmpl w:val="879AC280"/>
+    <w:lvl w:ilvl="0" w:tplc="0415000F">
+      <w:start w:val="1"/>
+      <w:numFmt w:val="decimal"/>
+      <w:lvlText w:val="%1."/>
+      <w:lvlJc w:val="left"/>
+      <w:pPr>
+        <w:ind w:left="1440" w:hanging="360"/>
+      </w:pPr>
+    </w:lvl>
+    <w:lvl w:ilvl="1" w:tplc="04150019" w:tentative="1">
+      <w:start w:val="1"/>
+      <w:numFmt w:val="lowerLetter"/>
+      <w:lvlText w:val="%2."/>
+      <w:lvlJc w:val="left"/>
+      <w:pPr>
+        <w:ind w:left="2160" w:hanging="360"/>
+      </w:pPr>
+    </w:lvl>
+    <w:lvl w:ilvl="2" w:tplc="0415001B" w:tentative="1">
+      <w:start w:val="1"/>
+      <w:numFmt w:val="lowerRoman"/>
+      <w:lvlText w:val="%3."/>
+      <w:lvlJc w:val="right"/>
+      <w:pPr>
+        <w:ind w:left="2880" w:hanging="180"/>
+      </w:pPr>
+    </w:lvl>
+    <w:lvl w:ilvl="3" w:tplc="0415000F" w:tentative="1">
+      <w:start w:val="1"/>
+      <w:numFmt w:val="decimal"/>
+      <w:lvlText w:val="%4."/>
+      <w:lvlJc w:val="left"/>
+      <w:pPr>
+        <w:ind w:left="3600" w:hanging="360"/>
+      </w:pPr>
+    </w:lvl>
+    <w:lvl w:ilvl="4" w:tplc="04150019" w:tentative="1">
+      <w:start w:val="1"/>
+      <w:numFmt w:val="lowerLetter"/>
+      <w:lvlText w:val="%5."/>
+      <w:lvlJc w:val="left"/>
+      <w:pPr>
+        <w:ind w:left="4320" w:hanging="360"/>
+      </w:pPr>
+    </w:lvl>
+    <w:lvl w:ilvl="5" w:tplc="0415001B" w:tentative="1">
+      <w:start w:val="1"/>
+      <w:numFmt w:val="lowerRoman"/>
+      <w:lvlText w:val="%6."/>
+      <w:lvlJc w:val="right"/>
+      <w:pPr>
+        <w:ind w:left="5040" w:hanging="180"/>
+      </w:pPr>
+    </w:lvl>
+    <w:lvl w:ilvl="6" w:tplc="0415000F" w:tentative="1">
+      <w:start w:val="1"/>
+      <w:numFmt w:val="decimal"/>
+      <w:lvlText w:val="%7."/>
+      <w:lvlJc w:val="left"/>
+      <w:pPr>
+        <w:ind w:left="5760" w:hanging="360"/>
+      </w:pPr>
+    </w:lvl>
+    <w:lvl w:ilvl="7" w:tplc="04150019" w:tentative="1">
+      <w:start w:val="1"/>
+      <w:numFmt w:val="lowerLetter"/>
+      <w:lvlText w:val="%8."/>
+      <w:lvlJc w:val="left"/>
+      <w:pPr>
+        <w:ind w:left="6480" w:hanging="360"/>
+      </w:pPr>
+    </w:lvl>
+    <w:lvl w:ilvl="8" w:tplc="0415001B" w:tentative="1">
+      <w:start w:val="1"/>
+      <w:numFmt w:val="lowerRoman"/>
+      <w:lvlText w:val="%9."/>
+      <w:lvlJc w:val="right"/>
+      <w:pPr>
+        <w:ind w:left="7200" w:hanging="180"/>
+      </w:pPr>
+    </w:lvl>
+  </w:abstractNum>
+  <w:abstractNum w:abstractNumId="4" w15:restartNumberingAfterBreak="0">
     <w:nsid w:val="13740C0B"/>
     <w:multiLevelType w:val="multilevel"/>
     <w:tmpl w:val="497ECFAC"/>
@@ -7349,7 +8160,7 @@
       </w:rPr>
     </w:lvl>
   </w:abstractNum>
-  <w:abstractNum w:abstractNumId="3" w15:restartNumberingAfterBreak="0">
+  <w:abstractNum w:abstractNumId="5" w15:restartNumberingAfterBreak="0">
     <w:nsid w:val="3ED95A3E"/>
     <w:multiLevelType w:val="multilevel"/>
     <w:tmpl w:val="90582DC2"/>
@@ -7462,7 +8273,7 @@
       </w:rPr>
     </w:lvl>
   </w:abstractNum>
-  <w:abstractNum w:abstractNumId="4" w15:restartNumberingAfterBreak="0">
+  <w:abstractNum w:abstractNumId="6" w15:restartNumberingAfterBreak="0">
     <w:nsid w:val="44397DE6"/>
     <w:multiLevelType w:val="multilevel"/>
     <w:tmpl w:val="8848B06C"/>
@@ -7575,7 +8386,7 @@
       </w:rPr>
     </w:lvl>
   </w:abstractNum>
-  <w:abstractNum w:abstractNumId="5" w15:restartNumberingAfterBreak="0">
+  <w:abstractNum w:abstractNumId="7" w15:restartNumberingAfterBreak="0">
     <w:nsid w:val="552B07D5"/>
     <w:multiLevelType w:val="multilevel"/>
     <w:tmpl w:val="34A4F840"/>
@@ -7688,7 +8499,7 @@
       </w:rPr>
     </w:lvl>
   </w:abstractNum>
-  <w:abstractNum w:abstractNumId="6" w15:restartNumberingAfterBreak="0">
+  <w:abstractNum w:abstractNumId="8" w15:restartNumberingAfterBreak="0">
     <w:nsid w:val="5CC82426"/>
     <w:multiLevelType w:val="multilevel"/>
     <w:tmpl w:val="E1C00240"/>
@@ -7801,7 +8612,7 @@
       </w:rPr>
     </w:lvl>
   </w:abstractNum>
-  <w:abstractNum w:abstractNumId="7" w15:restartNumberingAfterBreak="0">
+  <w:abstractNum w:abstractNumId="9" w15:restartNumberingAfterBreak="0">
     <w:nsid w:val="5CCB27D2"/>
     <w:multiLevelType w:val="multilevel"/>
     <w:tmpl w:val="A8F8BE90"/>
@@ -7914,7 +8725,7 @@
       </w:rPr>
     </w:lvl>
   </w:abstractNum>
-  <w:abstractNum w:abstractNumId="8" w15:restartNumberingAfterBreak="0">
+  <w:abstractNum w:abstractNumId="10" w15:restartNumberingAfterBreak="0">
     <w:nsid w:val="7C5A4B3F"/>
     <w:multiLevelType w:val="multilevel"/>
     <w:tmpl w:val="DE540012"/>
@@ -8028,30 +8839,36 @@
     </w:lvl>
   </w:abstractNum>
   <w:num w:numId="1">
-    <w:abstractNumId w:val="8"/>
+    <w:abstractNumId w:val="10"/>
   </w:num>
   <w:num w:numId="2">
     <w:abstractNumId w:val="0"/>
   </w:num>
   <w:num w:numId="3">
+    <w:abstractNumId w:val="5"/>
+  </w:num>
+  <w:num w:numId="4">
+    <w:abstractNumId w:val="8"/>
+  </w:num>
+  <w:num w:numId="5">
+    <w:abstractNumId w:val="9"/>
+  </w:num>
+  <w:num w:numId="6">
+    <w:abstractNumId w:val="4"/>
+  </w:num>
+  <w:num w:numId="7">
+    <w:abstractNumId w:val="6"/>
+  </w:num>
+  <w:num w:numId="8">
+    <w:abstractNumId w:val="7"/>
+  </w:num>
+  <w:num w:numId="9">
+    <w:abstractNumId w:val="2"/>
+  </w:num>
+  <w:num w:numId="10">
     <w:abstractNumId w:val="3"/>
   </w:num>
-  <w:num w:numId="4">
-    <w:abstractNumId w:val="6"/>
-  </w:num>
-  <w:num w:numId="5">
-    <w:abstractNumId w:val="7"/>
-  </w:num>
-  <w:num w:numId="6">
-    <w:abstractNumId w:val="2"/>
-  </w:num>
-  <w:num w:numId="7">
-    <w:abstractNumId w:val="4"/>
-  </w:num>
-  <w:num w:numId="8">
-    <w:abstractNumId w:val="5"/>
-  </w:num>
-  <w:num w:numId="9">
+  <w:num w:numId="11">
     <w:abstractNumId w:val="1"/>
   </w:num>
 </w:numbering>

</xml_diff>